<commit_message>
MOD: formatação da documentação
</commit_message>
<xml_diff>
--- a/Planajemento.docx
+++ b/Planajemento.docx
@@ -3,87 +3,404 @@
 <w:document xmlns:wpc="http://schemas.microsoft.com/office/word/2010/wordprocessingCanvas" xmlns:cx="http://schemas.microsoft.com/office/drawing/2014/chartex" xmlns:cx1="http://schemas.microsoft.com/office/drawing/2015/9/8/chartex" xmlns:cx2="http://schemas.microsoft.com/office/drawing/2015/10/21/chartex" xmlns:cx3="http://schemas.microsoft.com/office/drawing/2016/5/9/chartex" xmlns:cx4="http://schemas.microsoft.com/office/drawing/2016/5/10/chartex" xmlns:cx5="http://schemas.microsoft.com/office/drawing/2016/5/11/chartex" xmlns:cx6="http://schemas.microsoft.com/office/drawing/2016/5/12/chartex" xmlns:cx7="http://schemas.microsoft.com/office/drawing/2016/5/13/chartex" xmlns:cx8="http://schemas.microsoft.com/office/drawing/2016/5/14/chartex" xmlns:mc="http://schemas.openxmlformats.org/markup-compatibility/2006" xmlns:aink="http://schemas.microsoft.com/office/drawing/2016/ink" xmlns:am3d="http://schemas.microsoft.com/office/drawing/2017/model3d" xmlns:o="urn:schemas-microsoft-com:office:office" xmlns:r="http://schemas.openxmlformats.org/officeDocument/2006/relationships" xmlns:m="http://schemas.openxmlformats.org/officeDocument/2006/math" xmlns:v="urn:schemas-microsoft-com:vml" xmlns:wp14="http://schemas.microsoft.com/office/word/2010/wordprocessingDrawing" xmlns:wp="http://schemas.openxmlformats.org/drawingml/2006/wordprocessingDrawing" xmlns:w10="urn:schemas-microsoft-com:office:word" xmlns:w="http://schemas.openxmlformats.org/wordprocessingml/2006/main" xmlns:w14="http://schemas.microsoft.com/office/word/2010/wordml" xmlns:w15="http://schemas.microsoft.com/office/word/2012/wordml" xmlns:w16cid="http://schemas.microsoft.com/office/word/2016/wordml/cid" xmlns:w16se="http://schemas.microsoft.com/office/word/2015/wordml/symex" xmlns:wpg="http://schemas.microsoft.com/office/word/2010/wordprocessingGroup" xmlns:wpi="http://schemas.microsoft.com/office/word/2010/wordprocessingInk" xmlns:wne="http://schemas.microsoft.com/office/word/2006/wordml" xmlns:wps="http://schemas.microsoft.com/office/word/2010/wordprocessingShape" mc:Ignorable="w14 w15 w16se w16cid wp14">
   <w:body>
     <w:p>
+      <w:pPr>
+        <w:rPr>
+          <w:rFonts w:ascii="Arial" w:hAnsi="Arial" w:cs="Arial"/>
+          <w:sz w:val="24"/>
+          <w:szCs w:val="24"/>
+        </w:rPr>
+      </w:pPr>
       <w:proofErr w:type="spellStart"/>
       <w:r>
+        <w:rPr>
+          <w:rFonts w:ascii="Arial" w:hAnsi="Arial" w:cs="Arial"/>
+          <w:sz w:val="24"/>
+          <w:szCs w:val="24"/>
+        </w:rPr>
         <w:t>Html</w:t>
       </w:r>
       <w:proofErr w:type="spellEnd"/>
       <w:r>
+        <w:rPr>
+          <w:rFonts w:ascii="Arial" w:hAnsi="Arial" w:cs="Arial"/>
+          <w:sz w:val="24"/>
+          <w:szCs w:val="24"/>
+        </w:rPr>
         <w:t xml:space="preserve">: </w:t>
       </w:r>
       <w:proofErr w:type="spellStart"/>
       <w:r>
+        <w:rPr>
+          <w:rFonts w:ascii="Arial" w:hAnsi="Arial" w:cs="Arial"/>
+          <w:sz w:val="24"/>
+          <w:szCs w:val="24"/>
+        </w:rPr>
         <w:t>Luis</w:t>
       </w:r>
       <w:proofErr w:type="spellEnd"/>
     </w:p>
     <w:p>
-      <w:r>
+      <w:pPr>
+        <w:rPr>
+          <w:rFonts w:ascii="Arial" w:hAnsi="Arial" w:cs="Arial"/>
+          <w:sz w:val="24"/>
+          <w:szCs w:val="24"/>
+        </w:rPr>
+      </w:pPr>
+      <w:r>
+        <w:rPr>
+          <w:rFonts w:ascii="Arial" w:hAnsi="Arial" w:cs="Arial"/>
+          <w:sz w:val="24"/>
+          <w:szCs w:val="24"/>
+        </w:rPr>
         <w:t>Estilização: alicia</w:t>
       </w:r>
     </w:p>
     <w:p>
-      <w:r>
-        <w:t xml:space="preserve">Responsividade: </w:t>
-      </w:r>
-      <w:r>
-        <w:t>Vitor</w:t>
-      </w:r>
-      <w:r>
+      <w:pPr>
+        <w:rPr>
+          <w:rFonts w:ascii="Arial" w:hAnsi="Arial" w:cs="Arial"/>
+          <w:sz w:val="24"/>
+          <w:szCs w:val="24"/>
+        </w:rPr>
+      </w:pPr>
+      <w:r>
+        <w:rPr>
+          <w:rFonts w:ascii="Arial" w:hAnsi="Arial" w:cs="Arial"/>
+          <w:sz w:val="24"/>
+          <w:szCs w:val="24"/>
+        </w:rPr>
+        <w:t>Responsividade: Vitor</w:t>
+      </w:r>
+      <w:r>
+        <w:rPr>
+          <w:rFonts w:ascii="Arial" w:hAnsi="Arial" w:cs="Arial"/>
+          <w:sz w:val="24"/>
+          <w:szCs w:val="24"/>
+        </w:rPr>
         <w:t xml:space="preserve"> Fonseca</w:t>
       </w:r>
     </w:p>
     <w:p>
-      <w:r>
+      <w:pPr>
+        <w:rPr>
+          <w:rFonts w:ascii="Arial" w:hAnsi="Arial" w:cs="Arial"/>
+          <w:sz w:val="24"/>
+          <w:szCs w:val="24"/>
+        </w:rPr>
+      </w:pPr>
+      <w:r>
+        <w:rPr>
+          <w:rFonts w:ascii="Arial" w:hAnsi="Arial" w:cs="Arial"/>
+          <w:sz w:val="24"/>
+          <w:szCs w:val="24"/>
+        </w:rPr>
         <w:t>Módulos</w:t>
       </w:r>
       <w:r>
+        <w:rPr>
+          <w:rFonts w:ascii="Arial" w:hAnsi="Arial" w:cs="Arial"/>
+          <w:sz w:val="24"/>
+          <w:szCs w:val="24"/>
+        </w:rPr>
         <w:t>: Gustavo, Matheus</w:t>
       </w:r>
       <w:r>
+        <w:rPr>
+          <w:rFonts w:ascii="Arial" w:hAnsi="Arial" w:cs="Arial"/>
+          <w:sz w:val="24"/>
+          <w:szCs w:val="24"/>
+        </w:rPr>
         <w:t xml:space="preserve"> </w:t>
       </w:r>
       <w:proofErr w:type="spellStart"/>
       <w:r>
+        <w:rPr>
+          <w:rFonts w:ascii="Arial" w:hAnsi="Arial" w:cs="Arial"/>
+          <w:sz w:val="24"/>
+          <w:szCs w:val="24"/>
+        </w:rPr>
         <w:t>Fagnani</w:t>
       </w:r>
       <w:proofErr w:type="spellEnd"/>
       <w:r>
+        <w:rPr>
+          <w:rFonts w:ascii="Arial" w:hAnsi="Arial" w:cs="Arial"/>
+          <w:sz w:val="24"/>
+          <w:szCs w:val="24"/>
+        </w:rPr>
         <w:t>, Samuel, Zenon</w:t>
       </w:r>
     </w:p>
-    <w:p/>
-    <w:p>
-      <w:r>
+    <w:p>
+      <w:pPr>
+        <w:rPr>
+          <w:rFonts w:ascii="Arial" w:hAnsi="Arial" w:cs="Arial"/>
+          <w:sz w:val="24"/>
+          <w:szCs w:val="24"/>
+        </w:rPr>
+      </w:pPr>
+    </w:p>
+    <w:p>
+      <w:pPr>
+        <w:rPr>
+          <w:rFonts w:ascii="Arial" w:hAnsi="Arial" w:cs="Arial"/>
+          <w:sz w:val="24"/>
+          <w:szCs w:val="24"/>
+        </w:rPr>
+      </w:pPr>
+      <w:r>
+        <w:rPr>
+          <w:rFonts w:ascii="Arial" w:hAnsi="Arial" w:cs="Arial"/>
+          <w:sz w:val="24"/>
+          <w:szCs w:val="24"/>
+        </w:rPr>
+        <w:t>Levamos em consideração os pontos fortes e fracos e as responsabilidades que cada integrante terá em nosso projeto de TCC para determinar a posição que os mesmos irão exercer neste projeto, atribuindo tarefas nas quais os alunos dominam o assunto e se sentem confortáveis para trabalhar em equipe.</w:t>
+      </w:r>
+    </w:p>
+    <w:p>
+      <w:pPr>
+        <w:rPr>
+          <w:rFonts w:ascii="Arial" w:hAnsi="Arial" w:cs="Arial"/>
+          <w:sz w:val="24"/>
+          <w:szCs w:val="24"/>
+        </w:rPr>
+      </w:pPr>
+    </w:p>
+    <w:p>
+      <w:pPr>
+        <w:rPr>
+          <w:rFonts w:ascii="Arial" w:hAnsi="Arial" w:cs="Arial"/>
+          <w:sz w:val="24"/>
+          <w:szCs w:val="24"/>
+        </w:rPr>
+      </w:pPr>
+      <w:r>
+        <w:rPr>
+          <w:rFonts w:ascii="Arial" w:hAnsi="Arial" w:cs="Arial"/>
+          <w:sz w:val="24"/>
+          <w:szCs w:val="24"/>
+        </w:rPr>
         <w:t xml:space="preserve">A marcação da página seria simples, um formulário com 2 </w:t>
       </w:r>
       <w:proofErr w:type="spellStart"/>
       <w:r>
+        <w:rPr>
+          <w:rFonts w:ascii="Arial" w:hAnsi="Arial" w:cs="Arial"/>
+          <w:i/>
+          <w:sz w:val="24"/>
+          <w:szCs w:val="24"/>
+        </w:rPr>
         <w:t>selects</w:t>
       </w:r>
       <w:proofErr w:type="spellEnd"/>
       <w:r>
+        <w:rPr>
+          <w:rFonts w:ascii="Arial" w:hAnsi="Arial" w:cs="Arial"/>
+          <w:sz w:val="24"/>
+          <w:szCs w:val="24"/>
+        </w:rPr>
         <w:t xml:space="preserve"> para a cidade de partida e de chegada</w:t>
       </w:r>
       <w:r>
+        <w:rPr>
+          <w:rFonts w:ascii="Arial" w:hAnsi="Arial" w:cs="Arial"/>
+          <w:sz w:val="24"/>
+          <w:szCs w:val="24"/>
+        </w:rPr>
         <w:t>,</w:t>
       </w:r>
       <w:r>
-        <w:t xml:space="preserve"> com um espaço em baixo para o resto das informações sobre aquela viagem. Após isto mais um formulário para </w:t>
-      </w:r>
-      <w:r>
-        <w:t>adquirir em quantos Km/h o usuário realizará a viagem e um espaço abaixo para mostrar quanto tempo a viagem levará.</w:t>
-      </w:r>
-    </w:p>
-    <w:p/>
-    <w:p>
-      <w:r>
-        <w:t>O grupo decidiu organizar os arquivos de JS em diferentes módulos, similar com a atividade “Painel de Controle” realizada em sala de aula. Seriam</w:t>
+        <w:rPr>
+          <w:rFonts w:ascii="Arial" w:hAnsi="Arial" w:cs="Arial"/>
+          <w:sz w:val="24"/>
+          <w:szCs w:val="24"/>
+        </w:rPr>
+        <w:t xml:space="preserve"> com um espaço em baixo para o resto das informações sobre aquela viagem. </w:t>
+      </w:r>
+    </w:p>
+    <w:p>
+      <w:pPr>
+        <w:rPr>
+          <w:rFonts w:ascii="Arial" w:hAnsi="Arial" w:cs="Arial"/>
+          <w:sz w:val="24"/>
+          <w:szCs w:val="24"/>
+        </w:rPr>
+      </w:pPr>
+      <w:r>
+        <w:rPr>
+          <w:rFonts w:ascii="Arial" w:hAnsi="Arial" w:cs="Arial"/>
+          <w:sz w:val="24"/>
+          <w:szCs w:val="24"/>
+        </w:rPr>
+        <w:t>Após isto</w:t>
+      </w:r>
+      <w:r>
+        <w:rPr>
+          <w:rFonts w:ascii="Arial" w:hAnsi="Arial" w:cs="Arial"/>
+          <w:sz w:val="24"/>
+          <w:szCs w:val="24"/>
+        </w:rPr>
+        <w:t>,</w:t>
+      </w:r>
+      <w:r>
+        <w:rPr>
+          <w:rFonts w:ascii="Arial" w:hAnsi="Arial" w:cs="Arial"/>
+          <w:sz w:val="24"/>
+          <w:szCs w:val="24"/>
+        </w:rPr>
+        <w:t xml:space="preserve"> continua</w:t>
+      </w:r>
+      <w:r>
+        <w:rPr>
+          <w:rFonts w:ascii="Arial" w:hAnsi="Arial" w:cs="Arial"/>
+          <w:sz w:val="24"/>
+          <w:szCs w:val="24"/>
+        </w:rPr>
+        <w:t>mos</w:t>
+      </w:r>
+      <w:r>
+        <w:rPr>
+          <w:rFonts w:ascii="Arial" w:hAnsi="Arial" w:cs="Arial"/>
+          <w:sz w:val="24"/>
+          <w:szCs w:val="24"/>
+        </w:rPr>
+        <w:t xml:space="preserve"> o</w:t>
+      </w:r>
+      <w:r>
+        <w:rPr>
+          <w:rFonts w:ascii="Arial" w:hAnsi="Arial" w:cs="Arial"/>
+          <w:sz w:val="24"/>
+          <w:szCs w:val="24"/>
+        </w:rPr>
+        <w:t xml:space="preserve"> formulário para </w:t>
+      </w:r>
+      <w:r>
+        <w:rPr>
+          <w:rFonts w:ascii="Arial" w:hAnsi="Arial" w:cs="Arial"/>
+          <w:sz w:val="24"/>
+          <w:szCs w:val="24"/>
+        </w:rPr>
+        <w:t xml:space="preserve">adquirir </w:t>
+      </w:r>
+      <w:r>
+        <w:rPr>
+          <w:rFonts w:ascii="Arial" w:hAnsi="Arial" w:cs="Arial"/>
+          <w:sz w:val="24"/>
+          <w:szCs w:val="24"/>
+        </w:rPr>
+        <w:t>os dados do veículo (consumo em km/l, preço do combustível</w:t>
+      </w:r>
+      <w:r>
+        <w:rPr>
+          <w:rFonts w:ascii="Arial" w:hAnsi="Arial" w:cs="Arial"/>
+          <w:sz w:val="24"/>
+          <w:szCs w:val="24"/>
+        </w:rPr>
+        <w:t xml:space="preserve"> e</w:t>
+      </w:r>
+      <w:r>
+        <w:rPr>
+          <w:rFonts w:ascii="Arial" w:hAnsi="Arial" w:cs="Arial"/>
+          <w:sz w:val="24"/>
+          <w:szCs w:val="24"/>
+        </w:rPr>
+        <w:t xml:space="preserve"> velocidade média em km/h</w:t>
+      </w:r>
+      <w:r>
+        <w:rPr>
+          <w:rFonts w:ascii="Arial" w:hAnsi="Arial" w:cs="Arial"/>
+          <w:sz w:val="24"/>
+          <w:szCs w:val="24"/>
+        </w:rPr>
+        <w:t>) para quando o botão ‘calcular’ for pressionado serem exibidos os resultados sobre: litros de combustível consumidos e valor gasto com combustível; tempo estimado da viagem; gastos com pedágios e alimentação; custo total da viagem.</w:t>
+      </w:r>
+    </w:p>
+    <w:p>
+      <w:pPr>
+        <w:rPr>
+          <w:rFonts w:ascii="Arial" w:hAnsi="Arial" w:cs="Arial"/>
+          <w:sz w:val="24"/>
+          <w:szCs w:val="24"/>
+        </w:rPr>
+      </w:pPr>
+    </w:p>
+    <w:p>
+      <w:pPr>
+        <w:rPr>
+          <w:rFonts w:ascii="Arial" w:hAnsi="Arial" w:cs="Arial"/>
+          <w:sz w:val="24"/>
+          <w:szCs w:val="24"/>
+        </w:rPr>
+      </w:pPr>
+      <w:r>
+        <w:rPr>
+          <w:rFonts w:ascii="Arial" w:hAnsi="Arial" w:cs="Arial"/>
+          <w:sz w:val="24"/>
+          <w:szCs w:val="24"/>
+        </w:rPr>
+        <w:t>Para a estilização do projeto decidimos seguir com o exemplo concedido pelo professor Ivo C. Neto, mas com um toque colorido, um tema simples, com tons de cinza compondo sua grande maioria, mas detalhes feitos com cores ‘arco-íris’.</w:t>
+      </w:r>
+    </w:p>
+    <w:p>
+      <w:pPr>
+        <w:rPr>
+          <w:rFonts w:ascii="Arial" w:hAnsi="Arial" w:cs="Arial"/>
+          <w:sz w:val="24"/>
+          <w:szCs w:val="24"/>
+        </w:rPr>
+      </w:pPr>
+      <w:r>
+        <w:rPr>
+          <w:rFonts w:ascii="Arial" w:hAnsi="Arial" w:cs="Arial"/>
+          <w:sz w:val="24"/>
+          <w:szCs w:val="24"/>
+        </w:rPr>
+        <w:t xml:space="preserve">A responsividade do site segue a proposta simples e minimalista, apenas estreitando o site e fazendo com que </w:t>
+      </w:r>
+      <w:r>
+        <w:rPr>
+          <w:rFonts w:ascii="Arial" w:hAnsi="Arial" w:cs="Arial"/>
+          <w:sz w:val="24"/>
+          <w:szCs w:val="24"/>
+        </w:rPr>
+        <w:t>os resultados calculados sejam exibidos na vertical.</w:t>
       </w:r>
       <w:bookmarkStart w:id="0" w:name="_GoBack"/>
       <w:bookmarkEnd w:id="0"/>
-      <w:r>
-        <w:t xml:space="preserve"> separados os módulos para: cálculo de gasolina, cálculo de preço, informações das rotas;</w:t>
+    </w:p>
+    <w:p>
+      <w:pPr>
+        <w:rPr>
+          <w:rFonts w:ascii="Arial" w:hAnsi="Arial" w:cs="Arial"/>
+          <w:sz w:val="24"/>
+          <w:szCs w:val="24"/>
+        </w:rPr>
+      </w:pPr>
+    </w:p>
+    <w:p>
+      <w:pPr>
+        <w:rPr>
+          <w:rFonts w:ascii="Arial" w:hAnsi="Arial" w:cs="Arial"/>
+          <w:sz w:val="24"/>
+          <w:szCs w:val="24"/>
+        </w:rPr>
+      </w:pPr>
+      <w:r>
+        <w:rPr>
+          <w:rFonts w:ascii="Arial" w:hAnsi="Arial" w:cs="Arial"/>
+          <w:sz w:val="24"/>
+          <w:szCs w:val="24"/>
+        </w:rPr>
+        <w:t>O grupo decidiu organizar os arquivos de JS em diferentes módulos, similar com a atividade “Painel de Controle” realizada em sala de aula. Seriam separados os módulos para: cálculo de gasolina, cálculo de preço, informações das rotas</w:t>
+      </w:r>
+      <w:r>
+        <w:rPr>
+          <w:rFonts w:ascii="Arial" w:hAnsi="Arial" w:cs="Arial"/>
+          <w:sz w:val="24"/>
+          <w:szCs w:val="24"/>
+        </w:rPr>
+        <w:t>.</w:t>
       </w:r>
     </w:p>
     <w:sectPr>

</xml_diff>

<commit_message>
MOD: finalização da documentação
</commit_message>
<xml_diff>
--- a/Planajemento.docx
+++ b/Planajemento.docx
@@ -4,6 +4,7 @@
   <w:body>
     <w:p>
       <w:pPr>
+        <w:spacing w:line="360" w:lineRule="auto"/>
         <w:rPr>
           <w:rFonts w:ascii="Arial" w:hAnsi="Arial" w:cs="Arial"/>
           <w:sz w:val="24"/>
@@ -41,6 +42,7 @@
     </w:p>
     <w:p>
       <w:pPr>
+        <w:spacing w:line="360" w:lineRule="auto"/>
         <w:rPr>
           <w:rFonts w:ascii="Arial" w:hAnsi="Arial" w:cs="Arial"/>
           <w:sz w:val="24"/>
@@ -58,6 +60,7 @@
     </w:p>
     <w:p>
       <w:pPr>
+        <w:spacing w:line="360" w:lineRule="auto"/>
         <w:rPr>
           <w:rFonts w:ascii="Arial" w:hAnsi="Arial" w:cs="Arial"/>
           <w:sz w:val="24"/>
@@ -83,6 +86,7 @@
     </w:p>
     <w:p>
       <w:pPr>
+        <w:spacing w:line="360" w:lineRule="auto"/>
         <w:rPr>
           <w:rFonts w:ascii="Arial" w:hAnsi="Arial" w:cs="Arial"/>
           <w:sz w:val="24"/>
@@ -134,15 +138,17 @@
     </w:p>
     <w:p>
       <w:pPr>
-        <w:rPr>
-          <w:rFonts w:ascii="Arial" w:hAnsi="Arial" w:cs="Arial"/>
-          <w:sz w:val="24"/>
-          <w:szCs w:val="24"/>
-        </w:rPr>
-      </w:pPr>
-    </w:p>
-    <w:p>
-      <w:pPr>
+        <w:spacing w:line="360" w:lineRule="auto"/>
+        <w:rPr>
+          <w:rFonts w:ascii="Arial" w:hAnsi="Arial" w:cs="Arial"/>
+          <w:sz w:val="24"/>
+          <w:szCs w:val="24"/>
+        </w:rPr>
+      </w:pPr>
+    </w:p>
+    <w:p>
+      <w:pPr>
+        <w:spacing w:line="360" w:lineRule="auto"/>
         <w:rPr>
           <w:rFonts w:ascii="Arial" w:hAnsi="Arial" w:cs="Arial"/>
           <w:sz w:val="24"/>
@@ -160,15 +166,17 @@
     </w:p>
     <w:p>
       <w:pPr>
-        <w:rPr>
-          <w:rFonts w:ascii="Arial" w:hAnsi="Arial" w:cs="Arial"/>
-          <w:sz w:val="24"/>
-          <w:szCs w:val="24"/>
-        </w:rPr>
-      </w:pPr>
-    </w:p>
-    <w:p>
-      <w:pPr>
+        <w:spacing w:line="360" w:lineRule="auto"/>
+        <w:rPr>
+          <w:rFonts w:ascii="Arial" w:hAnsi="Arial" w:cs="Arial"/>
+          <w:sz w:val="24"/>
+          <w:szCs w:val="24"/>
+        </w:rPr>
+      </w:pPr>
+    </w:p>
+    <w:p>
+      <w:pPr>
+        <w:spacing w:line="360" w:lineRule="auto"/>
         <w:rPr>
           <w:rFonts w:ascii="Arial" w:hAnsi="Arial" w:cs="Arial"/>
           <w:sz w:val="24"/>
@@ -221,6 +229,7 @@
     </w:p>
     <w:p>
       <w:pPr>
+        <w:spacing w:line="360" w:lineRule="auto"/>
         <w:rPr>
           <w:rFonts w:ascii="Arial" w:hAnsi="Arial" w:cs="Arial"/>
           <w:sz w:val="24"/>
@@ -318,94 +327,185 @@
     </w:p>
     <w:p>
       <w:pPr>
-        <w:rPr>
-          <w:rFonts w:ascii="Arial" w:hAnsi="Arial" w:cs="Arial"/>
-          <w:sz w:val="24"/>
-          <w:szCs w:val="24"/>
-        </w:rPr>
-      </w:pPr>
-    </w:p>
-    <w:p>
-      <w:pPr>
-        <w:rPr>
-          <w:rFonts w:ascii="Arial" w:hAnsi="Arial" w:cs="Arial"/>
-          <w:sz w:val="24"/>
-          <w:szCs w:val="24"/>
-        </w:rPr>
-      </w:pPr>
-      <w:r>
-        <w:rPr>
-          <w:rFonts w:ascii="Arial" w:hAnsi="Arial" w:cs="Arial"/>
-          <w:sz w:val="24"/>
-          <w:szCs w:val="24"/>
-        </w:rPr>
-        <w:t>Para a estilização do projeto decidimos seguir com o exemplo concedido pelo professor Ivo C. Neto, mas com um toque colorido, um tema simples, com tons de cinza compondo sua grande maioria, mas detalhes feitos com cores ‘arco-íris’.</w:t>
-      </w:r>
-    </w:p>
-    <w:p>
-      <w:pPr>
-        <w:rPr>
-          <w:rFonts w:ascii="Arial" w:hAnsi="Arial" w:cs="Arial"/>
-          <w:sz w:val="24"/>
-          <w:szCs w:val="24"/>
-        </w:rPr>
-      </w:pPr>
-      <w:r>
-        <w:rPr>
-          <w:rFonts w:ascii="Arial" w:hAnsi="Arial" w:cs="Arial"/>
-          <w:sz w:val="24"/>
-          <w:szCs w:val="24"/>
-        </w:rPr>
-        <w:t xml:space="preserve">A responsividade do site segue a proposta simples e minimalista, apenas estreitando o site e fazendo com que </w:t>
-      </w:r>
-      <w:r>
-        <w:rPr>
-          <w:rFonts w:ascii="Arial" w:hAnsi="Arial" w:cs="Arial"/>
-          <w:sz w:val="24"/>
-          <w:szCs w:val="24"/>
-        </w:rPr>
-        <w:t>os resultados calculados sejam exibidos na vertical.</w:t>
+        <w:spacing w:line="360" w:lineRule="auto"/>
+        <w:rPr>
+          <w:rFonts w:ascii="Arial" w:hAnsi="Arial" w:cs="Arial"/>
+          <w:sz w:val="24"/>
+          <w:szCs w:val="24"/>
+        </w:rPr>
+      </w:pPr>
+    </w:p>
+    <w:p>
+      <w:pPr>
+        <w:spacing w:line="360" w:lineRule="auto"/>
+        <w:rPr>
+          <w:rFonts w:ascii="Arial" w:hAnsi="Arial" w:cs="Arial"/>
+          <w:sz w:val="24"/>
+          <w:szCs w:val="24"/>
+        </w:rPr>
+      </w:pPr>
+      <w:r>
+        <w:rPr>
+          <w:rFonts w:ascii="Arial" w:hAnsi="Arial" w:cs="Arial"/>
+          <w:sz w:val="24"/>
+          <w:szCs w:val="24"/>
+        </w:rPr>
+        <w:t>Para a estilização do projeto decidimos seguir com o exemplo concedido pelo professor Ivo C</w:t>
+      </w:r>
+      <w:r>
+        <w:rPr>
+          <w:rFonts w:ascii="Arial" w:hAnsi="Arial" w:cs="Arial"/>
+          <w:sz w:val="24"/>
+          <w:szCs w:val="24"/>
+        </w:rPr>
+        <w:t>onceição</w:t>
+      </w:r>
+      <w:r>
+        <w:rPr>
+          <w:rFonts w:ascii="Arial" w:hAnsi="Arial" w:cs="Arial"/>
+          <w:sz w:val="24"/>
+          <w:szCs w:val="24"/>
+        </w:rPr>
+        <w:t xml:space="preserve"> Neto, mas com um toque colorido, um tema simples, com tons de cinza compondo sua grande maioria, mas detalhes feitos com cores ‘</w:t>
       </w:r>
       <w:bookmarkStart w:id="0" w:name="_GoBack"/>
       <w:bookmarkEnd w:id="0"/>
-    </w:p>
-    <w:p>
-      <w:pPr>
-        <w:rPr>
-          <w:rFonts w:ascii="Arial" w:hAnsi="Arial" w:cs="Arial"/>
-          <w:sz w:val="24"/>
-          <w:szCs w:val="24"/>
-        </w:rPr>
-      </w:pPr>
-    </w:p>
-    <w:p>
-      <w:pPr>
-        <w:rPr>
-          <w:rFonts w:ascii="Arial" w:hAnsi="Arial" w:cs="Arial"/>
-          <w:sz w:val="24"/>
-          <w:szCs w:val="24"/>
-        </w:rPr>
-      </w:pPr>
-      <w:r>
-        <w:rPr>
-          <w:rFonts w:ascii="Arial" w:hAnsi="Arial" w:cs="Arial"/>
-          <w:sz w:val="24"/>
-          <w:szCs w:val="24"/>
-        </w:rPr>
-        <w:t>O grupo decidiu organizar os arquivos de JS em diferentes módulos, similar com a atividade “Painel de Controle” realizada em sala de aula. Seriam separados os módulos para: cálculo de gasolina, cálculo de preço, informações das rotas</w:t>
-      </w:r>
-      <w:r>
-        <w:rPr>
-          <w:rFonts w:ascii="Arial" w:hAnsi="Arial" w:cs="Arial"/>
-          <w:sz w:val="24"/>
-          <w:szCs w:val="24"/>
-        </w:rPr>
-        <w:t>.</w:t>
+      <w:r>
+        <w:rPr>
+          <w:rFonts w:ascii="Arial" w:hAnsi="Arial" w:cs="Arial"/>
+          <w:sz w:val="24"/>
+          <w:szCs w:val="24"/>
+        </w:rPr>
+        <w:t>arco-íris’.</w:t>
+      </w:r>
+    </w:p>
+    <w:p>
+      <w:pPr>
+        <w:spacing w:line="360" w:lineRule="auto"/>
+        <w:rPr>
+          <w:rFonts w:ascii="Arial" w:hAnsi="Arial" w:cs="Arial"/>
+          <w:sz w:val="24"/>
+          <w:szCs w:val="24"/>
+        </w:rPr>
+      </w:pPr>
+      <w:r>
+        <w:rPr>
+          <w:rFonts w:ascii="Arial" w:hAnsi="Arial" w:cs="Arial"/>
+          <w:sz w:val="24"/>
+          <w:szCs w:val="24"/>
+        </w:rPr>
+        <w:t xml:space="preserve">A responsividade do site segue a proposta simples e minimalista, apenas estreitando o site e fazendo com que </w:t>
+      </w:r>
+      <w:r>
+        <w:rPr>
+          <w:rFonts w:ascii="Arial" w:hAnsi="Arial" w:cs="Arial"/>
+          <w:sz w:val="24"/>
+          <w:szCs w:val="24"/>
+        </w:rPr>
+        <w:t>os resultados calculados sejam exibidos na vertical.</w:t>
+      </w:r>
+    </w:p>
+    <w:p>
+      <w:pPr>
+        <w:spacing w:line="360" w:lineRule="auto"/>
+        <w:rPr>
+          <w:rFonts w:ascii="Arial" w:hAnsi="Arial" w:cs="Arial"/>
+          <w:sz w:val="24"/>
+          <w:szCs w:val="24"/>
+        </w:rPr>
+      </w:pPr>
+    </w:p>
+    <w:p>
+      <w:pPr>
+        <w:spacing w:line="360" w:lineRule="auto"/>
+        <w:rPr>
+          <w:rFonts w:ascii="Arial" w:hAnsi="Arial" w:cs="Arial"/>
+          <w:sz w:val="24"/>
+          <w:szCs w:val="24"/>
+        </w:rPr>
+      </w:pPr>
+      <w:r>
+        <w:rPr>
+          <w:rFonts w:ascii="Arial" w:hAnsi="Arial" w:cs="Arial"/>
+          <w:sz w:val="24"/>
+          <w:szCs w:val="24"/>
+        </w:rPr>
+        <w:t xml:space="preserve">O grupo decidiu organizar os arquivos de JS em diferentes módulos, similar com a atividade “Painel de Controle” realizada em sala de aula. Seriam separados os </w:t>
+      </w:r>
+      <w:r>
+        <w:rPr>
+          <w:rFonts w:ascii="Arial" w:hAnsi="Arial" w:cs="Arial"/>
+          <w:sz w:val="24"/>
+          <w:szCs w:val="24"/>
+        </w:rPr>
+        <w:lastRenderedPageBreak/>
+        <w:t xml:space="preserve">módulos para: </w:t>
+      </w:r>
+      <w:r>
+        <w:rPr>
+          <w:rFonts w:ascii="Arial" w:hAnsi="Arial" w:cs="Arial"/>
+          <w:sz w:val="24"/>
+          <w:szCs w:val="24"/>
+        </w:rPr>
+        <w:t xml:space="preserve">cálculo </w:t>
+      </w:r>
+      <w:r>
+        <w:rPr>
+          <w:rFonts w:ascii="Arial" w:hAnsi="Arial" w:cs="Arial"/>
+          <w:sz w:val="24"/>
+          <w:szCs w:val="24"/>
+        </w:rPr>
+        <w:t xml:space="preserve">da viagem, mudança de temas, filtros do </w:t>
+      </w:r>
+      <w:proofErr w:type="spellStart"/>
+      <w:r>
+        <w:rPr>
+          <w:rFonts w:ascii="Arial" w:hAnsi="Arial" w:cs="Arial"/>
+          <w:i/>
+          <w:sz w:val="24"/>
+          <w:szCs w:val="24"/>
+        </w:rPr>
+        <w:t>select</w:t>
+      </w:r>
+      <w:proofErr w:type="spellEnd"/>
+      <w:r>
+        <w:rPr>
+          <w:rFonts w:ascii="Arial" w:hAnsi="Arial" w:cs="Arial"/>
+          <w:sz w:val="24"/>
+          <w:szCs w:val="24"/>
+        </w:rPr>
+        <w:t xml:space="preserve">, valores do </w:t>
+      </w:r>
+      <w:r>
+        <w:rPr>
+          <w:rFonts w:ascii="Arial" w:hAnsi="Arial" w:cs="Arial"/>
+          <w:i/>
+          <w:sz w:val="24"/>
+          <w:szCs w:val="24"/>
+        </w:rPr>
+        <w:t>input</w:t>
+      </w:r>
+      <w:r>
+        <w:rPr>
+          <w:rFonts w:ascii="Arial" w:hAnsi="Arial" w:cs="Arial"/>
+          <w:i/>
+          <w:sz w:val="24"/>
+          <w:szCs w:val="24"/>
+        </w:rPr>
+        <w:t xml:space="preserve"> e</w:t>
+      </w:r>
+      <w:r>
+        <w:rPr>
+          <w:rFonts w:ascii="Arial" w:hAnsi="Arial" w:cs="Arial"/>
+          <w:sz w:val="24"/>
+          <w:szCs w:val="24"/>
+        </w:rPr>
+        <w:t xml:space="preserve"> outros mais. Além disso, decidimos utilizar classes para organização.</w:t>
       </w:r>
     </w:p>
     <w:sectPr>
       <w:pgSz w:w="11906" w:h="16838"/>
-      <w:pgMar w:top="1417" w:right="1701" w:bottom="1417" w:left="1701" w:header="708" w:footer="708" w:gutter="0"/>
+      <w:pgMar w:top="1701" w:right="1134" w:bottom="1134" w:left="1701" w:header="709" w:footer="709" w:gutter="0"/>
       <w:cols w:space="708"/>
       <w:docGrid w:linePitch="360"/>
     </w:sectPr>
@@ -1194,4 +1294,16 @@
     </a:ext>
   </a:extLst>
 </a:theme>
+</file>
+
+<file path=customXml/item1.xml><?xml version="1.0" encoding="utf-8"?>
+<b:Sources xmlns:b="http://schemas.openxmlformats.org/officeDocument/2006/bibliography" xmlns="http://schemas.openxmlformats.org/officeDocument/2006/bibliography" SelectedStyle="\ABNT_Author.XSL" StyleName="ABNT NBR 6023:2002*" Version="1"/>
+</file>
+
+<file path=customXml/itemProps1.xml><?xml version="1.0" encoding="utf-8"?>
+<ds:datastoreItem xmlns:ds="http://schemas.openxmlformats.org/officeDocument/2006/customXml" ds:itemID="{2CBFB5FE-4333-4B21-AE7F-1C7CC16C62F4}">
+  <ds:schemaRefs>
+    <ds:schemaRef ds:uri="http://schemas.openxmlformats.org/officeDocument/2006/bibliography"/>
+  </ds:schemaRefs>
+</ds:datastoreItem>
 </file>
</xml_diff>